<commit_message>
added new project to project section
</commit_message>
<xml_diff>
--- a/resume/BrianJSmith-Resume-2019.docx
+++ b/resume/BrianJSmith-Resume-2019.docx
@@ -347,7 +347,7 @@
           <w:szCs w:val="21"/>
           <w:rtl w:val="0"/>
         </w:rPr>
-        <w:t xml:space="preserve">: HTML, CSS, JavaScript, Bootstrap, Handlebars.js, JQuery</w:t>
+        <w:t xml:space="preserve">: HTML, CSS, JavaScript, Bootstrap, Handlebars.js, JQuery, Handlebars.js</w:t>
       </w:r>
     </w:p>
     <w:p>
@@ -403,7 +403,7 @@
           <w:szCs w:val="21"/>
           <w:rtl w:val="0"/>
         </w:rPr>
-        <w:t xml:space="preserve">: Node.js, Express.js, React.js, Redux,  Handlebars.js, Passport</w:t>
+        <w:t xml:space="preserve">: Node.js, Express.js, React.js, Redux,  Axios, Passport</w:t>
       </w:r>
     </w:p>
     <w:p>
@@ -540,7 +540,7 @@
           <w:szCs w:val="21"/>
           <w:rtl w:val="0"/>
         </w:rPr>
-        <w:t xml:space="preserve"> | Jan 2019 - Current | </w:t>
+        <w:t xml:space="preserve"> | Jan 2019 - Feb 2019 | </w:t>
       </w:r>
       <w:r>
         <w:rPr>
@@ -617,7 +617,7 @@
           <w:szCs w:val="21"/>
           <w:rtl w:val="0"/>
         </w:rPr>
-        <w:t xml:space="preserve"> React.js, Node.js, Express.js, JavaScript, Multer, React-Modal, Nodemailer, MongoDB, Mongoose, redis, s3, Github, Heroku.</w:t>
+        <w:t xml:space="preserve"> React.js, Node.js, Express.js, JavaScript, Multer, React-Modal, Nodemailer, MongoDB, Mongoose, Redis, s3, Github, Heroku.</w:t>
       </w:r>
     </w:p>
     <w:p>
@@ -956,16 +956,16 @@
           <w:szCs w:val="21"/>
           <w:rtl w:val="0"/>
         </w:rPr>
-        <w:t xml:space="preserve">Personal API</w:t>
-      </w:r>
-      <w:r>
-        <w:rPr>
-          <w:rFonts w:ascii="Cambria" w:cs="Cambria" w:eastAsia="Cambria" w:hAnsi="Cambria"/>
-          <w:sz w:val="21"/>
-          <w:szCs w:val="21"/>
-          <w:rtl w:val="0"/>
-        </w:rPr>
-        <w:t xml:space="preserve"> | Jan 2019 - Feb 2019 | </w:t>
+        <w:t xml:space="preserve">KnowYourStop</w:t>
+      </w:r>
+      <w:r>
+        <w:rPr>
+          <w:rFonts w:ascii="Cambria" w:cs="Cambria" w:eastAsia="Cambria" w:hAnsi="Cambria"/>
+          <w:sz w:val="21"/>
+          <w:szCs w:val="21"/>
+          <w:rtl w:val="0"/>
+        </w:rPr>
+        <w:t xml:space="preserve"> | April 2019 - May 2019 | </w:t>
       </w:r>
       <w:r>
         <w:rPr>
@@ -1004,7 +1004,7 @@
           <w:szCs w:val="21"/>
           <w:rtl w:val="0"/>
         </w:rPr>
-        <w:t xml:space="preserve">Personal API was built to host a read-only API server that contains ‘practice’ personal data. </w:t>
+        <w:t xml:space="preserve">App was built to assist law enforcement officers investigating vehicle encounters. </w:t>
       </w:r>
     </w:p>
     <w:p>
@@ -1032,26 +1032,34 @@
           <w:szCs w:val="21"/>
           <w:rtl w:val="0"/>
         </w:rPr>
-        <w:t xml:space="preserve"> Node.js, Express.js, MongoDB, Mongoose, JavaScript, JQuery, GitHub, Heroku.</w:t>
-      </w:r>
-    </w:p>
-    <w:p>
-      <w:pPr>
-        <w:ind w:firstLine="720"/>
+        <w:t xml:space="preserve"> M.E.R.N stack, Passport, Redux, GitHub, Heroku.</w:t>
+      </w:r>
+    </w:p>
+    <w:p>
+      <w:pPr>
+        <w:rPr>
+          <w:rFonts w:ascii="Cambria" w:cs="Cambria" w:eastAsia="Cambria" w:hAnsi="Cambria"/>
+          <w:sz w:val="21"/>
+          <w:szCs w:val="21"/>
+        </w:rPr>
+      </w:pPr>
+      <w:r>
+        <w:rPr>
+          <w:rFonts w:ascii="Cambria" w:cs="Cambria" w:eastAsia="Cambria" w:hAnsi="Cambria"/>
+          <w:sz w:val="21"/>
+          <w:szCs w:val="21"/>
+          <w:rtl w:val="0"/>
+        </w:rPr>
+        <w:tab/>
+      </w:r>
+      <w:r>
         <w:rPr>
           <w:rFonts w:ascii="Cambria" w:cs="Cambria" w:eastAsia="Cambria" w:hAnsi="Cambria"/>
           <w:sz w:val="20"/>
           <w:szCs w:val="20"/>
-        </w:rPr>
-      </w:pPr>
-      <w:r>
-        <w:rPr>
-          <w:rFonts w:ascii="Cambria" w:cs="Cambria" w:eastAsia="Cambria" w:hAnsi="Cambria"/>
-          <w:sz w:val="20"/>
-          <w:szCs w:val="20"/>
-          <w:rtl w:val="0"/>
-        </w:rPr>
-        <w:t xml:space="preserve">View Docs @ GitHub: </w:t>
+          <w:rtl w:val="0"/>
+        </w:rPr>
+        <w:t xml:space="preserve">Deployed: </w:t>
       </w:r>
       <w:hyperlink r:id="rId15">
         <w:r>
@@ -1063,7 +1071,7 @@
             <w:u w:val="single"/>
             <w:rtl w:val="0"/>
           </w:rPr>
-          <w:t xml:space="preserve">https://github.com/bjsmith3185/my_api_server</w:t>
+          <w:t xml:space="preserve">https://knowyourstop.herokuapp.com</w:t>
         </w:r>
       </w:hyperlink>
       <w:r>
@@ -1074,6 +1082,7 @@
     </w:p>
     <w:p>
       <w:pPr>
+        <w:ind w:firstLine="720"/>
         <w:rPr>
           <w:rFonts w:ascii="Cambria" w:cs="Cambria" w:eastAsia="Cambria" w:hAnsi="Cambria"/>
           <w:sz w:val="20"/>
@@ -1082,113 +1091,130 @@
       </w:pPr>
       <w:r>
         <w:rPr>
-          <w:rtl w:val="0"/>
-        </w:rPr>
-      </w:r>
-    </w:p>
-    <w:p>
-      <w:pPr>
-        <w:rPr>
-          <w:rFonts w:ascii="Cambria" w:cs="Cambria" w:eastAsia="Cambria" w:hAnsi="Cambria"/>
-          <w:sz w:val="21"/>
-          <w:szCs w:val="21"/>
-        </w:rPr>
-      </w:pPr>
-      <w:r>
-        <w:rPr>
-          <w:rFonts w:ascii="Cambria" w:cs="Cambria" w:eastAsia="Cambria" w:hAnsi="Cambria"/>
-          <w:b w:val="1"/>
-          <w:sz w:val="21"/>
-          <w:szCs w:val="21"/>
-          <w:rtl w:val="0"/>
-        </w:rPr>
-        <w:t xml:space="preserve">Shopping List</w:t>
-      </w:r>
-      <w:r>
-        <w:rPr>
-          <w:rFonts w:ascii="Cambria" w:cs="Cambria" w:eastAsia="Cambria" w:hAnsi="Cambria"/>
-          <w:sz w:val="21"/>
-          <w:szCs w:val="21"/>
-          <w:rtl w:val="0"/>
-        </w:rPr>
-        <w:t xml:space="preserve"> | March  2019 - Current  | </w:t>
-      </w:r>
-      <w:r>
-        <w:rPr>
-          <w:rFonts w:ascii="Cambria" w:cs="Cambria" w:eastAsia="Cambria" w:hAnsi="Cambria"/>
-          <w:b w:val="1"/>
-          <w:i w:val="1"/>
-          <w:sz w:val="21"/>
-          <w:szCs w:val="21"/>
-          <w:rtl w:val="0"/>
-        </w:rPr>
-        <w:t xml:space="preserve">Full Stack Developer</w:t>
-      </w:r>
-      <w:r>
-        <w:rPr>
-          <w:rFonts w:ascii="Cambria" w:cs="Cambria" w:eastAsia="Cambria" w:hAnsi="Cambria"/>
-          <w:sz w:val="21"/>
-          <w:szCs w:val="21"/>
-          <w:rtl w:val="0"/>
-        </w:rPr>
-        <w:t xml:space="preserve"> </w:t>
-      </w:r>
-    </w:p>
-    <w:p>
-      <w:pPr>
-        <w:rPr>
-          <w:rFonts w:ascii="Cambria" w:cs="Cambria" w:eastAsia="Cambria" w:hAnsi="Cambria"/>
-          <w:sz w:val="21"/>
-          <w:szCs w:val="21"/>
-        </w:rPr>
-      </w:pPr>
-      <w:r>
-        <w:rPr>
-          <w:rFonts w:ascii="Cambria" w:cs="Cambria" w:eastAsia="Cambria" w:hAnsi="Cambria"/>
-          <w:sz w:val="21"/>
-          <w:szCs w:val="21"/>
-          <w:rtl w:val="0"/>
-        </w:rPr>
-        <w:t xml:space="preserve">Shopping list is an application that allows users to make and update a shopping list.</w:t>
-      </w:r>
-    </w:p>
-    <w:p>
-      <w:pPr>
-        <w:rPr>
           <w:rFonts w:ascii="Cambria" w:cs="Cambria" w:eastAsia="Cambria" w:hAnsi="Cambria"/>
           <w:sz w:val="20"/>
           <w:szCs w:val="20"/>
-        </w:rPr>
-      </w:pPr>
-      <w:r>
-        <w:rPr>
-          <w:rFonts w:ascii="Cambria" w:cs="Cambria" w:eastAsia="Cambria" w:hAnsi="Cambria"/>
-          <w:b w:val="1"/>
+          <w:rtl w:val="0"/>
+        </w:rPr>
+        <w:t xml:space="preserve">GitHub: </w:t>
+      </w:r>
+      <w:hyperlink r:id="rId16">
+        <w:r>
+          <w:rPr>
+            <w:rFonts w:ascii="Cambria" w:cs="Cambria" w:eastAsia="Cambria" w:hAnsi="Cambria"/>
+            <w:color w:val="1155cc"/>
+            <w:sz w:val="20"/>
+            <w:szCs w:val="20"/>
+            <w:u w:val="single"/>
+            <w:rtl w:val="0"/>
+          </w:rPr>
+          <w:t xml:space="preserve">https://github.com/bjsmith3185/plate_records</w:t>
+        </w:r>
+      </w:hyperlink>
+      <w:r>
+        <w:rPr>
+          <w:rtl w:val="0"/>
+        </w:rPr>
+      </w:r>
+    </w:p>
+    <w:p>
+      <w:pPr>
+        <w:rPr>
+          <w:rFonts w:ascii="Cambria" w:cs="Cambria" w:eastAsia="Cambria" w:hAnsi="Cambria"/>
           <w:sz w:val="20"/>
           <w:szCs w:val="20"/>
-          <w:rtl w:val="0"/>
-        </w:rPr>
-        <w:t xml:space="preserve">Technologies used:</w:t>
-      </w:r>
-      <w:r>
+        </w:rPr>
+      </w:pPr>
+      <w:r>
+        <w:rPr>
+          <w:rtl w:val="0"/>
+        </w:rPr>
+      </w:r>
+    </w:p>
+    <w:p>
+      <w:pPr>
+        <w:rPr>
+          <w:rFonts w:ascii="Cambria" w:cs="Cambria" w:eastAsia="Cambria" w:hAnsi="Cambria"/>
+          <w:sz w:val="21"/>
+          <w:szCs w:val="21"/>
+        </w:rPr>
+      </w:pPr>
+      <w:r>
+        <w:rPr>
+          <w:rFonts w:ascii="Cambria" w:cs="Cambria" w:eastAsia="Cambria" w:hAnsi="Cambria"/>
+          <w:b w:val="1"/>
+          <w:sz w:val="21"/>
+          <w:szCs w:val="21"/>
+          <w:rtl w:val="0"/>
+        </w:rPr>
+        <w:t xml:space="preserve">Shopping List</w:t>
+      </w:r>
+      <w:r>
+        <w:rPr>
+          <w:rFonts w:ascii="Cambria" w:cs="Cambria" w:eastAsia="Cambria" w:hAnsi="Cambria"/>
+          <w:sz w:val="21"/>
+          <w:szCs w:val="21"/>
+          <w:rtl w:val="0"/>
+        </w:rPr>
+        <w:t xml:space="preserve"> | March  2019 - April 2019  | </w:t>
+      </w:r>
+      <w:r>
+        <w:rPr>
+          <w:rFonts w:ascii="Cambria" w:cs="Cambria" w:eastAsia="Cambria" w:hAnsi="Cambria"/>
+          <w:b w:val="1"/>
+          <w:i w:val="1"/>
+          <w:sz w:val="21"/>
+          <w:szCs w:val="21"/>
+          <w:rtl w:val="0"/>
+        </w:rPr>
+        <w:t xml:space="preserve">Full Stack Developer</w:t>
+      </w:r>
+      <w:r>
+        <w:rPr>
+          <w:rFonts w:ascii="Cambria" w:cs="Cambria" w:eastAsia="Cambria" w:hAnsi="Cambria"/>
+          <w:sz w:val="21"/>
+          <w:szCs w:val="21"/>
+          <w:rtl w:val="0"/>
+        </w:rPr>
+        <w:t xml:space="preserve"> </w:t>
+      </w:r>
+    </w:p>
+    <w:p>
+      <w:pPr>
+        <w:rPr>
+          <w:rFonts w:ascii="Cambria" w:cs="Cambria" w:eastAsia="Cambria" w:hAnsi="Cambria"/>
+          <w:sz w:val="21"/>
+          <w:szCs w:val="21"/>
+        </w:rPr>
+      </w:pPr>
+      <w:r>
+        <w:rPr>
+          <w:rFonts w:ascii="Cambria" w:cs="Cambria" w:eastAsia="Cambria" w:hAnsi="Cambria"/>
+          <w:sz w:val="21"/>
+          <w:szCs w:val="21"/>
+          <w:rtl w:val="0"/>
+        </w:rPr>
+        <w:t xml:space="preserve">Shopping list is an application that allows users to make and update a shopping list.</w:t>
+      </w:r>
+    </w:p>
+    <w:p>
+      <w:pPr>
         <w:rPr>
           <w:rFonts w:ascii="Cambria" w:cs="Cambria" w:eastAsia="Cambria" w:hAnsi="Cambria"/>
           <w:sz w:val="20"/>
           <w:szCs w:val="20"/>
-          <w:rtl w:val="0"/>
-        </w:rPr>
-        <w:t xml:space="preserve"> Node.js, Express.js, MongoDB, Mongoose, JavaScript, React.js, Redux, GitHub, Heroku.</w:t>
-      </w:r>
-    </w:p>
-    <w:p>
-      <w:pPr>
-        <w:ind w:firstLine="720"/>
-        <w:rPr>
-          <w:rFonts w:ascii="Cambria" w:cs="Cambria" w:eastAsia="Cambria" w:hAnsi="Cambria"/>
+        </w:rPr>
+      </w:pPr>
+      <w:r>
+        <w:rPr>
+          <w:rFonts w:ascii="Cambria" w:cs="Cambria" w:eastAsia="Cambria" w:hAnsi="Cambria"/>
+          <w:b w:val="1"/>
           <w:sz w:val="20"/>
           <w:szCs w:val="20"/>
-        </w:rPr>
-      </w:pPr>
+          <w:rtl w:val="0"/>
+        </w:rPr>
+        <w:t xml:space="preserve">Technologies used:</w:t>
+      </w:r>
       <w:r>
         <w:rPr>
           <w:rFonts w:ascii="Cambria" w:cs="Cambria" w:eastAsia="Cambria" w:hAnsi="Cambria"/>
@@ -1196,9 +1222,28 @@
           <w:szCs w:val="20"/>
           <w:rtl w:val="0"/>
         </w:rPr>
+        <w:t xml:space="preserve"> Node.js, Express.js, MongoDB, Mongoose, JavaScript, React.js, Redux, GitHub, Heroku.</w:t>
+      </w:r>
+    </w:p>
+    <w:p>
+      <w:pPr>
+        <w:ind w:firstLine="720"/>
+        <w:rPr>
+          <w:rFonts w:ascii="Cambria" w:cs="Cambria" w:eastAsia="Cambria" w:hAnsi="Cambria"/>
+          <w:sz w:val="20"/>
+          <w:szCs w:val="20"/>
+        </w:rPr>
+      </w:pPr>
+      <w:r>
+        <w:rPr>
+          <w:rFonts w:ascii="Cambria" w:cs="Cambria" w:eastAsia="Cambria" w:hAnsi="Cambria"/>
+          <w:sz w:val="20"/>
+          <w:szCs w:val="20"/>
+          <w:rtl w:val="0"/>
+        </w:rPr>
         <w:t xml:space="preserve">Deployed: </w:t>
       </w:r>
-      <w:hyperlink r:id="rId16">
+      <w:hyperlink r:id="rId17">
         <w:r>
           <w:rPr>
             <w:rFonts w:ascii="Cambria" w:cs="Cambria" w:eastAsia="Cambria" w:hAnsi="Cambria"/>
@@ -1235,7 +1280,7 @@
         </w:rPr>
         <w:t xml:space="preserve">GitHub: </w:t>
       </w:r>
-      <w:hyperlink r:id="rId17">
+      <w:hyperlink r:id="rId18">
         <w:r>
           <w:rPr>
             <w:rFonts w:ascii="Cambria" w:cs="Cambria" w:eastAsia="Cambria" w:hAnsi="Cambria"/>
@@ -1779,9 +1824,9 @@
       </w:r>
     </w:p>
     <w:sectPr>
-      <w:headerReference r:id="rId18" w:type="default"/>
-      <w:headerReference r:id="rId19" w:type="first"/>
-      <w:footerReference r:id="rId20" w:type="first"/>
+      <w:headerReference r:id="rId19" w:type="default"/>
+      <w:headerReference r:id="rId20" w:type="first"/>
+      <w:footerReference r:id="rId21" w:type="first"/>
       <w:pgSz w:h="15840" w:w="12240"/>
       <w:pgMar w:bottom="1440" w:top="1440" w:left="1440" w:right="1440" w:header="720" w:footer="720"/>
       <w:pgNumType w:start="1"/>

</xml_diff>